<commit_message>
changed jetty to tomcat
</commit_message>
<xml_diff>
--- a/docs/Minutes_002_12_03_23.docx
+++ b/docs/Minutes_002_12_03_23.docx
@@ -828,7 +828,25 @@
                 <w:szCs w:val="20"/>
                 <w:lang w:val="pl-PL"/>
               </w:rPr>
-              <w:t xml:space="preserve"> (Hibernate,Spring, JSF (z RichFaces), Jetty, STS i maven)</w:t>
+              <w:t xml:space="preserve"> (Hibernate,Spring, JSF (z RichFaces), </w:t>
+            </w:r>
+            <w:r>
+              <w:rPr>
+                <w:rFonts w:ascii="Arial" w:hAnsi="Arial" w:cs="Arial"/>
+                <w:sz w:val="20"/>
+                <w:szCs w:val="20"/>
+                <w:lang w:val="pl-PL"/>
+              </w:rPr>
+              <w:t>Tomcat</w:t>
+            </w:r>
+            <w:r>
+              <w:rPr>
+                <w:rFonts w:ascii="Arial" w:hAnsi="Arial" w:cs="Arial"/>
+                <w:sz w:val="20"/>
+                <w:szCs w:val="20"/>
+                <w:lang w:val="pl-PL"/>
+              </w:rPr>
+              <w:t>, STS i maven)</w:t>
             </w:r>
           </w:p>
         </w:tc>

</xml_diff>